<commit_message>
Se agregó la funcionalidad para incluir la fecha actual en el documento generado y se corrigieron referencias a campos en la plantilla de Word para asegurar que se muestren correctamente.
</commit_message>
<xml_diff>
--- a/plantilla.docx
+++ b/plantilla.docx
@@ -42,11 +42,19 @@
           <w:spacing w:val="-4"/>
         </w:rPr>
       </w:pPr>
+      <w:proofErr w:type="gramStart"/>
       <w:r>
         <w:rPr>
           <w:spacing w:val="-4"/>
         </w:rPr>
-        <w:t>{{ nombre }}</w:t>
+        <w:t>{{ nombre</w:t>
+      </w:r>
+      <w:proofErr w:type="gramEnd"/>
+      <w:r>
+        <w:rPr>
+          <w:spacing w:val="-4"/>
+        </w:rPr>
+        <w:t xml:space="preserve"> }}</w:t>
       </w:r>
     </w:p>
     <w:p>
@@ -58,6 +66,7 @@
           <w:spacing w:val="-4"/>
         </w:rPr>
       </w:pPr>
+      <w:proofErr w:type="gramStart"/>
       <w:r>
         <w:rPr>
           <w:spacing w:val="-4"/>
@@ -82,6 +91,7 @@
         </w:rPr>
         <w:t>correo</w:t>
       </w:r>
+      <w:proofErr w:type="gramEnd"/>
       <w:r>
         <w:rPr>
           <w:spacing w:val="-4"/>
@@ -4252,13 +4262,7 @@
                 <w:lang w:val="es-CO"/>
               </w:rPr>
             </w:pPr>
-            <w:r>
-              <w:rPr>
-                <w:w w:val="105"/>
-                <w:sz w:val="20"/>
-              </w:rPr>
-              <w:t>$</w:t>
-            </w:r>
+            <w:proofErr w:type="gramStart"/>
             <w:r>
               <w:rPr>
                 <w:spacing w:val="-2"/>
@@ -4282,7 +4286,17 @@
                 <w:sz w:val="20"/>
                 <w:lang w:val="es-CO"/>
               </w:rPr>
-              <w:t>Diseño_Ar</w:t>
+              <w:t>Diseño</w:t>
+            </w:r>
+            <w:proofErr w:type="gramEnd"/>
+            <w:r>
+              <w:rPr>
+                <w:spacing w:val="-2"/>
+                <w:w w:val="105"/>
+                <w:sz w:val="20"/>
+                <w:lang w:val="es-CO"/>
+              </w:rPr>
+              <w:t>_Ar</w:t>
             </w:r>
             <w:r>
               <w:rPr>
@@ -4397,12 +4411,7 @@
                 <w:sz w:val="20"/>
               </w:rPr>
             </w:pPr>
-            <w:r>
-              <w:rPr>
-                <w:sz w:val="20"/>
-              </w:rPr>
-              <w:t>$</w:t>
-            </w:r>
+            <w:proofErr w:type="gramStart"/>
             <w:r>
               <w:rPr>
                 <w:spacing w:val="8"/>
@@ -4422,7 +4431,15 @@
                 <w:spacing w:val="8"/>
                 <w:sz w:val="20"/>
               </w:rPr>
-              <w:t>Diseño_Calcu</w:t>
+              <w:t>Diseño</w:t>
+            </w:r>
+            <w:proofErr w:type="gramEnd"/>
+            <w:r>
+              <w:rPr>
+                <w:spacing w:val="8"/>
+                <w:sz w:val="20"/>
+              </w:rPr>
+              <w:t>_Calcu</w:t>
             </w:r>
             <w:r>
               <w:rPr>
@@ -4543,12 +4560,7 @@
                 <w:sz w:val="20"/>
               </w:rPr>
             </w:pPr>
-            <w:r>
-              <w:rPr>
-                <w:sz w:val="20"/>
-              </w:rPr>
-              <w:t>$</w:t>
-            </w:r>
+            <w:proofErr w:type="gramStart"/>
             <w:r>
               <w:rPr>
                 <w:spacing w:val="8"/>
@@ -4570,6 +4582,7 @@
               </w:rPr>
               <w:t>Acompañamie</w:t>
             </w:r>
+            <w:proofErr w:type="gramEnd"/>
             <w:r>
               <w:rPr>
                 <w:spacing w:val="8"/>
@@ -4653,13 +4666,7 @@
                 <w:sz w:val="20"/>
               </w:rPr>
             </w:pPr>
-            <w:r>
-              <w:rPr>
-                <w:w w:val="105"/>
-                <w:sz w:val="20"/>
-              </w:rPr>
-              <w:t>$</w:t>
-            </w:r>
+            <w:proofErr w:type="gramStart"/>
             <w:r>
               <w:rPr>
                 <w:spacing w:val="3"/>
@@ -4682,7 +4689,16 @@
                 <w:w w:val="105"/>
                 <w:sz w:val="20"/>
               </w:rPr>
-              <w:t>Subtotal_1</w:t>
+              <w:t>Subtotal</w:t>
+            </w:r>
+            <w:proofErr w:type="gramEnd"/>
+            <w:r>
+              <w:rPr>
+                <w:spacing w:val="3"/>
+                <w:w w:val="105"/>
+                <w:sz w:val="20"/>
+              </w:rPr>
+              <w:t>_1</w:t>
             </w:r>
             <w:r>
               <w:rPr>
@@ -4860,13 +4876,7 @@
                 <w:sz w:val="20"/>
               </w:rPr>
             </w:pPr>
-            <w:r>
-              <w:rPr>
-                <w:w w:val="105"/>
-                <w:sz w:val="20"/>
-              </w:rPr>
-              <w:t>$</w:t>
-            </w:r>
+            <w:proofErr w:type="gramStart"/>
             <w:r>
               <w:rPr>
                 <w:spacing w:val="-1"/>
@@ -4889,7 +4899,16 @@
                 <w:w w:val="105"/>
                 <w:sz w:val="20"/>
               </w:rPr>
-              <w:t>Diseño_Calculo</w:t>
+              <w:t>Diseño</w:t>
+            </w:r>
+            <w:proofErr w:type="gramEnd"/>
+            <w:r>
+              <w:rPr>
+                <w:spacing w:val="-1"/>
+                <w:w w:val="105"/>
+                <w:sz w:val="20"/>
+              </w:rPr>
+              <w:t>_Calculo</w:t>
             </w:r>
             <w:r>
               <w:rPr>
@@ -5003,13 +5022,7 @@
                 <w:sz w:val="20"/>
               </w:rPr>
             </w:pPr>
-            <w:r>
-              <w:rPr>
-                <w:w w:val="105"/>
-                <w:sz w:val="20"/>
-              </w:rPr>
-              <w:t>$</w:t>
-            </w:r>
+            <w:proofErr w:type="gramStart"/>
             <w:r>
               <w:rPr>
                 <w:spacing w:val="-1"/>
@@ -5032,7 +5045,16 @@
                 <w:w w:val="105"/>
                 <w:sz w:val="20"/>
               </w:rPr>
-              <w:t>Diseño_Sanitario</w:t>
+              <w:t>Diseño</w:t>
+            </w:r>
+            <w:proofErr w:type="gramEnd"/>
+            <w:r>
+              <w:rPr>
+                <w:spacing w:val="-1"/>
+                <w:w w:val="105"/>
+                <w:sz w:val="20"/>
+              </w:rPr>
+              <w:t>_Sanitario</w:t>
             </w:r>
             <w:r>
               <w:rPr>
@@ -5127,13 +5149,7 @@
                 <w:sz w:val="20"/>
               </w:rPr>
             </w:pPr>
-            <w:r>
-              <w:rPr>
-                <w:w w:val="105"/>
-                <w:sz w:val="20"/>
-              </w:rPr>
-              <w:t>$</w:t>
-            </w:r>
+            <w:proofErr w:type="gramStart"/>
             <w:r>
               <w:rPr>
                 <w:spacing w:val="-2"/>
@@ -5158,6 +5174,7 @@
               </w:rPr>
               <w:t>Presupuesta</w:t>
             </w:r>
+            <w:proofErr w:type="gramEnd"/>
             <w:r>
               <w:rPr>
                 <w:spacing w:val="-2"/>
@@ -5244,13 +5261,7 @@
                 <w:sz w:val="20"/>
               </w:rPr>
             </w:pPr>
-            <w:r>
-              <w:rPr>
-                <w:w w:val="105"/>
-                <w:sz w:val="20"/>
-              </w:rPr>
-              <w:t>$</w:t>
-            </w:r>
+            <w:proofErr w:type="gramStart"/>
             <w:r>
               <w:rPr>
                 <w:spacing w:val="-2"/>
@@ -5273,7 +5284,16 @@
                 <w:w w:val="105"/>
                 <w:sz w:val="20"/>
               </w:rPr>
-              <w:t>Subtotal_2</w:t>
+              <w:t>Subtotal</w:t>
+            </w:r>
+            <w:proofErr w:type="gramEnd"/>
+            <w:r>
+              <w:rPr>
+                <w:spacing w:val="-2"/>
+                <w:w w:val="105"/>
+                <w:sz w:val="20"/>
+              </w:rPr>
+              <w:t>_2</w:t>
             </w:r>
             <w:r>
               <w:rPr>
@@ -5406,13 +5426,7 @@
                 <w:sz w:val="20"/>
               </w:rPr>
             </w:pPr>
-            <w:r>
-              <w:rPr>
-                <w:w w:val="105"/>
-                <w:sz w:val="20"/>
-              </w:rPr>
-              <w:t>$</w:t>
-            </w:r>
+            <w:proofErr w:type="gramStart"/>
             <w:r>
               <w:rPr>
                 <w:spacing w:val="3"/>
@@ -5437,6 +5451,7 @@
               </w:rPr>
               <w:t>Total</w:t>
             </w:r>
+            <w:proofErr w:type="gramEnd"/>
             <w:r>
               <w:rPr>
                 <w:spacing w:val="3"/>
@@ -5487,6 +5502,7 @@
                 <w:sz w:val="20"/>
               </w:rPr>
             </w:pPr>
+            <w:proofErr w:type="gramStart"/>
             <w:r>
               <w:rPr>
                 <w:sz w:val="20"/>
@@ -5511,6 +5527,7 @@
               </w:rPr>
               <w:t>texto</w:t>
             </w:r>
+            <w:proofErr w:type="gramEnd"/>
             <w:r>
               <w:rPr>
                 <w:sz w:val="20"/>
@@ -8876,7 +8893,7 @@
         </mc:Choice>
         <mc:Fallback>
           <w:pict>
-            <v:group w14:anchorId="712D60E1" id="Group 2" o:spid="_x0000_s1026" style="position:absolute;margin-left:276.3pt;margin-top:744.65pt;width:27.5pt;height:11.3pt;z-index:-15855616;mso-wrap-distance-left:0;mso-wrap-distance-right:0;mso-position-horizontal-relative:page;mso-position-vertical-relative:page" coordsize="349250,143510" o:gfxdata="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">
+            <v:group w14:anchorId="715528CC" id="Group 2" o:spid="_x0000_s1026" style="position:absolute;margin-left:276.3pt;margin-top:744.65pt;width:27.5pt;height:11.3pt;z-index:-15855616;mso-wrap-distance-left:0;mso-wrap-distance-right:0;mso-position-horizontal-relative:page;mso-position-vertical-relative:page" coordsize="349250,143510" o:gfxdata="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">
               <v:shapetype id="_x0000_t75" coordsize="21600,21600" o:spt="75" o:preferrelative="t" path="m@4@5l@4@11@9@11@9@5xe" filled="f" stroked="f">
                 <v:stroke joinstyle="miter"/>
                 <v:formulas>
@@ -9085,7 +9102,7 @@
         </mc:Choice>
         <mc:Fallback>
           <w:pict>
-            <v:shape w14:anchorId="11B96106" id="Graphic 7" o:spid="_x0000_s1026" style="position:absolute;margin-left:69.4pt;margin-top:685.6pt;width:473.35pt;height:1.4pt;z-index:-15854080;visibility:visible;mso-wrap-style:square;mso-wrap-distance-left:0;mso-wrap-distance-top:0;mso-wrap-distance-right:0;mso-wrap-distance-bottom:0;mso-position-horizontal:absolute;mso-position-horizontal-relative:page;mso-position-vertical:absolute;mso-position-vertical-relative:page;v-text-anchor:top" coordsize="6011545,17780" o:gfxdata="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" path="m6011545,l,,,17780r6011545,l6011545,xe" fillcolor="black" stroked="f">
+            <v:shape w14:anchorId="04F53CC3" id="Graphic 7" o:spid="_x0000_s1026" style="position:absolute;margin-left:69.4pt;margin-top:685.6pt;width:473.35pt;height:1.4pt;z-index:-15854080;visibility:visible;mso-wrap-style:square;mso-wrap-distance-left:0;mso-wrap-distance-top:0;mso-wrap-distance-right:0;mso-wrap-distance-bottom:0;mso-position-horizontal:absolute;mso-position-horizontal-relative:page;mso-position-vertical:absolute;mso-position-vertical-relative:page;v-text-anchor:top" coordsize="6011545,17780" o:gfxdata="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" path="m6011545,l,,,17780r6011545,l6011545,xe" fillcolor="black" stroked="f">
               <v:path arrowok="t"/>
               <w10:wrap anchorx="page" anchory="page"/>
             </v:shape>
@@ -10397,6 +10414,7 @@
   <w:style w:type="character" w:default="1" w:styleId="Fuentedeprrafopredeter">
     <w:name w:val="Default Paragraph Font"/>
     <w:uiPriority w:val="1"/>
+    <w:semiHidden/>
     <w:unhideWhenUsed/>
   </w:style>
   <w:style w:type="table" w:default="1" w:styleId="Tablanormal">

</xml_diff>

<commit_message>
Se corrigió la sintaxis de la plantilla de Word para la fecha, cambiando de {fecha} a {{fecha}} para asegurar el correcto funcionamiento de los campos dinámicos.
</commit_message>
<xml_diff>
--- a/plantilla.docx
+++ b/plantilla.docx
@@ -18,7 +18,16 @@
         <w:t xml:space="preserve"> </w:t>
       </w:r>
       <w:r>
+        <w:rPr>
+          <w:spacing w:val="-15"/>
+        </w:rPr>
+        <w:t>{</w:t>
+      </w:r>
+      <w:r>
         <w:t>{fecha}</w:t>
+      </w:r>
+      <w:r>
+        <w:t>}</w:t>
       </w:r>
     </w:p>
     <w:p>
@@ -8893,7 +8902,7 @@
         </mc:Choice>
         <mc:Fallback>
           <w:pict>
-            <v:group w14:anchorId="715528CC" id="Group 2" o:spid="_x0000_s1026" style="position:absolute;margin-left:276.3pt;margin-top:744.65pt;width:27.5pt;height:11.3pt;z-index:-15855616;mso-wrap-distance-left:0;mso-wrap-distance-right:0;mso-position-horizontal-relative:page;mso-position-vertical-relative:page" coordsize="349250,143510" o:gfxdata="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">
+            <v:group w14:anchorId="03223824" id="Group 2" o:spid="_x0000_s1026" style="position:absolute;margin-left:276.3pt;margin-top:744.65pt;width:27.5pt;height:11.3pt;z-index:-15855616;mso-wrap-distance-left:0;mso-wrap-distance-right:0;mso-position-horizontal-relative:page;mso-position-vertical-relative:page" coordsize="349250,143510" o:gfxdata="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">
               <v:shapetype id="_x0000_t75" coordsize="21600,21600" o:spt="75" o:preferrelative="t" path="m@4@5l@4@11@9@11@9@5xe" filled="f" stroked="f">
                 <v:stroke joinstyle="miter"/>
                 <v:formulas>
@@ -9102,7 +9111,7 @@
         </mc:Choice>
         <mc:Fallback>
           <w:pict>
-            <v:shape w14:anchorId="04F53CC3" id="Graphic 7" o:spid="_x0000_s1026" style="position:absolute;margin-left:69.4pt;margin-top:685.6pt;width:473.35pt;height:1.4pt;z-index:-15854080;visibility:visible;mso-wrap-style:square;mso-wrap-distance-left:0;mso-wrap-distance-top:0;mso-wrap-distance-right:0;mso-wrap-distance-bottom:0;mso-position-horizontal:absolute;mso-position-horizontal-relative:page;mso-position-vertical:absolute;mso-position-vertical-relative:page;v-text-anchor:top" coordsize="6011545,17780" o:gfxdata="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" path="m6011545,l,,,17780r6011545,l6011545,xe" fillcolor="black" stroked="f">
+            <v:shape w14:anchorId="7FE7C51D" id="Graphic 7" o:spid="_x0000_s1026" style="position:absolute;margin-left:69.4pt;margin-top:685.6pt;width:473.35pt;height:1.4pt;z-index:-15854080;visibility:visible;mso-wrap-style:square;mso-wrap-distance-left:0;mso-wrap-distance-top:0;mso-wrap-distance-right:0;mso-wrap-distance-bottom:0;mso-position-horizontal:absolute;mso-position-horizontal-relative:page;mso-position-vertical:absolute;mso-position-vertical-relative:page;v-text-anchor:top" coordsize="6011545,17780" o:gfxdata="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" path="m6011545,l,,,17780r6011545,l6011545,xe" fillcolor="black" stroked="f">
               <v:path arrowok="t"/>
               <w10:wrap anchorx="page" anchory="page"/>
             </v:shape>

</xml_diff>